<commit_message>
added projects, descriptions, and links
</commit_message>
<xml_diff>
--- a/Resume.docx
+++ b/Resume.docx
@@ -161,7 +161,7 @@
                   <w:b/>
                   <w:bCs/>
                 </w:rPr>
-                <w:t>https://codedog3.github.io/Portfolio2/</w:t>
+                <w:t>https://codedog3.github.io/Portfolio3/</w:t>
               </w:r>
             </w:hyperlink>
           </w:p>
@@ -219,7 +219,13 @@
         <w:spacing w:after="9" w:line="240" w:lineRule="exact"/>
       </w:pPr>
       <w:r>
-        <w:t>I am a Senior at Millersville University; majoring in Computer Science and have a completed minor in mathematics. I have a competitive nature and I’m excited to learn new concepts and expand my overall knowledge.</w:t>
+        <w:t xml:space="preserve">I am a </w:t>
+      </w:r>
+      <w:r>
+        <w:t xml:space="preserve">recent graduate from Millersville University with a B.S. </w:t>
+      </w:r>
+      <w:r>
+        <w:t>in Computer Science and a minor in mathematics. I have a competitive nature and I’m excited to learn new concepts and expand my overall knowledge.</w:t>
       </w:r>
     </w:p>
     <w:p>
@@ -454,15 +460,13 @@
         <w:t>Software Engineering</w:t>
       </w:r>
       <w:r>
-        <w:t xml:space="preserve">: Learned how to work under a client in a hostile changing work environment with teammates, Git and </w:t>
-      </w:r>
-      <w:proofErr w:type="spellStart"/>
-      <w:r>
-        <w:t>Gitflow</w:t>
-      </w:r>
-      <w:proofErr w:type="spellEnd"/>
-      <w:r>
-        <w:t>, and learned about long term development and how to overcome difficult programming challenges.</w:t>
+        <w:t xml:space="preserve">: Learned how to work under a client in a </w:t>
+      </w:r>
+      <w:r>
+        <w:t>dynamic</w:t>
+      </w:r>
+      <w:r>
+        <w:t xml:space="preserve"> work environment with teammates, Git, and learned about long term development and how to overcome difficult programming challenges.</w:t>
       </w:r>
     </w:p>
     <w:p>
@@ -509,15 +513,13 @@
         <w:t>Web Development</w:t>
       </w:r>
       <w:r>
-        <w:t xml:space="preserve">: Learned HTML, JavaScript, and CSS. Also learned how to make a </w:t>
-      </w:r>
-      <w:proofErr w:type="spellStart"/>
-      <w:r>
-        <w:t>fullstack</w:t>
-      </w:r>
-      <w:proofErr w:type="spellEnd"/>
-      <w:r>
-        <w:t xml:space="preserve"> project.</w:t>
+        <w:t>: Learned HTML, JavaScript, CSS</w:t>
+      </w:r>
+      <w:r>
+        <w:t>, non-relational DBs, authentication, security, routing, and more</w:t>
+      </w:r>
+      <w:r>
+        <w:t xml:space="preserve">. </w:t>
       </w:r>
     </w:p>
     <w:p>
@@ -544,7 +546,13 @@
         <w:t>:</w:t>
       </w:r>
       <w:r>
-        <w:t xml:space="preserve"> Learning about vulnerabilities in a system and how to properly make countermeasures.</w:t>
+        <w:t xml:space="preserve"> Learning about vulnerabilities in a system and how to properly </w:t>
+      </w:r>
+      <w:r>
+        <w:t>take</w:t>
+      </w:r>
+      <w:r>
+        <w:t xml:space="preserve"> countermeasures.</w:t>
       </w:r>
     </w:p>
     <w:p>
@@ -621,6 +629,67 @@
                 <w:ilvl w:val="0"/>
                 <w:numId w:val="3"/>
               </w:numPr>
+              <w:spacing w:after="160" w:line="259" w:lineRule="auto"/>
+              <w:rPr>
+                <w:sz w:val="24"/>
+                <w:szCs w:val="24"/>
+              </w:rPr>
+            </w:pPr>
+            <w:r>
+              <w:rPr>
+                <w:sz w:val="24"/>
+                <w:szCs w:val="24"/>
+              </w:rPr>
+              <w:t>HTML + CSS</w:t>
+            </w:r>
+          </w:p>
+          <w:p>
+            <w:pPr>
+              <w:pStyle w:val="ListParagraph"/>
+              <w:numPr>
+                <w:ilvl w:val="0"/>
+                <w:numId w:val="3"/>
+              </w:numPr>
+              <w:rPr>
+                <w:sz w:val="24"/>
+                <w:szCs w:val="24"/>
+              </w:rPr>
+            </w:pPr>
+            <w:r>
+              <w:rPr>
+                <w:sz w:val="24"/>
+                <w:szCs w:val="24"/>
+              </w:rPr>
+              <w:t>JavaScript</w:t>
+            </w:r>
+          </w:p>
+          <w:p>
+            <w:pPr>
+              <w:pStyle w:val="ListParagraph"/>
+              <w:numPr>
+                <w:ilvl w:val="0"/>
+                <w:numId w:val="3"/>
+              </w:numPr>
+              <w:rPr>
+                <w:sz w:val="24"/>
+                <w:szCs w:val="24"/>
+              </w:rPr>
+            </w:pPr>
+            <w:r>
+              <w:rPr>
+                <w:sz w:val="24"/>
+                <w:szCs w:val="24"/>
+              </w:rPr>
+              <w:t>Python</w:t>
+            </w:r>
+          </w:p>
+          <w:p>
+            <w:pPr>
+              <w:pStyle w:val="ListParagraph"/>
+              <w:numPr>
+                <w:ilvl w:val="0"/>
+                <w:numId w:val="3"/>
+              </w:numPr>
               <w:rPr>
                 <w:sz w:val="24"/>
                 <w:szCs w:val="24"/>
@@ -671,67 +740,7 @@
                 <w:sz w:val="24"/>
                 <w:szCs w:val="24"/>
               </w:rPr>
-              <w:t>Python</w:t>
-            </w:r>
-          </w:p>
-          <w:p>
-            <w:pPr>
-              <w:pStyle w:val="ListParagraph"/>
-              <w:numPr>
-                <w:ilvl w:val="0"/>
-                <w:numId w:val="3"/>
-              </w:numPr>
-              <w:rPr>
-                <w:sz w:val="24"/>
-                <w:szCs w:val="24"/>
-              </w:rPr>
-            </w:pPr>
-            <w:r>
-              <w:rPr>
-                <w:sz w:val="24"/>
-                <w:szCs w:val="24"/>
-              </w:rPr>
-              <w:t>JavaScript</w:t>
-            </w:r>
-          </w:p>
-          <w:p>
-            <w:pPr>
-              <w:pStyle w:val="ListParagraph"/>
-              <w:numPr>
-                <w:ilvl w:val="0"/>
-                <w:numId w:val="3"/>
-              </w:numPr>
-              <w:rPr>
-                <w:sz w:val="24"/>
-                <w:szCs w:val="24"/>
-              </w:rPr>
-            </w:pPr>
-            <w:r>
-              <w:rPr>
-                <w:sz w:val="24"/>
-                <w:szCs w:val="24"/>
-              </w:rPr>
               <w:t>C++</w:t>
-            </w:r>
-          </w:p>
-          <w:p>
-            <w:pPr>
-              <w:pStyle w:val="ListParagraph"/>
-              <w:numPr>
-                <w:ilvl w:val="0"/>
-                <w:numId w:val="3"/>
-              </w:numPr>
-              <w:rPr>
-                <w:sz w:val="24"/>
-                <w:szCs w:val="24"/>
-              </w:rPr>
-            </w:pPr>
-            <w:r>
-              <w:rPr>
-                <w:sz w:val="24"/>
-                <w:szCs w:val="24"/>
-              </w:rPr>
-              <w:t>HTML + CSS</w:t>
             </w:r>
           </w:p>
           <w:p>
@@ -792,6 +801,7 @@
                 <w:ilvl w:val="0"/>
                 <w:numId w:val="4"/>
               </w:numPr>
+              <w:spacing w:after="160" w:line="259" w:lineRule="auto"/>
               <w:rPr>
                 <w:sz w:val="24"/>
                 <w:szCs w:val="24"/>
@@ -802,14 +812,14 @@
                 <w:sz w:val="24"/>
                 <w:szCs w:val="24"/>
               </w:rPr>
-              <w:t>Git</w:t>
+              <w:t>React</w:t>
             </w:r>
             <w:r>
               <w:rPr>
                 <w:sz w:val="24"/>
                 <w:szCs w:val="24"/>
               </w:rPr>
-              <w:t xml:space="preserve"> and Kanban</w:t>
+              <w:t>JS</w:t>
             </w:r>
           </w:p>
           <w:p>
@@ -819,12 +829,59 @@
                 <w:ilvl w:val="0"/>
                 <w:numId w:val="4"/>
               </w:numPr>
+              <w:spacing w:after="160" w:line="259" w:lineRule="auto"/>
               <w:rPr>
                 <w:sz w:val="24"/>
                 <w:szCs w:val="24"/>
               </w:rPr>
             </w:pPr>
-            <w:proofErr w:type="spellStart"/>
+            <w:r>
+              <w:rPr>
+                <w:sz w:val="24"/>
+                <w:szCs w:val="24"/>
+              </w:rPr>
+              <w:t>NodeJS and ExpressJS</w:t>
+            </w:r>
+          </w:p>
+          <w:p>
+            <w:pPr>
+              <w:pStyle w:val="ListParagraph"/>
+              <w:numPr>
+                <w:ilvl w:val="0"/>
+                <w:numId w:val="4"/>
+              </w:numPr>
+              <w:rPr>
+                <w:sz w:val="24"/>
+                <w:szCs w:val="24"/>
+              </w:rPr>
+            </w:pPr>
+            <w:r>
+              <w:rPr>
+                <w:sz w:val="24"/>
+                <w:szCs w:val="24"/>
+              </w:rPr>
+              <w:t>Git</w:t>
+            </w:r>
+            <w:r>
+              <w:rPr>
+                <w:sz w:val="24"/>
+                <w:szCs w:val="24"/>
+              </w:rPr>
+              <w:t xml:space="preserve"> </w:t>
+            </w:r>
+          </w:p>
+          <w:p>
+            <w:pPr>
+              <w:pStyle w:val="ListParagraph"/>
+              <w:numPr>
+                <w:ilvl w:val="0"/>
+                <w:numId w:val="4"/>
+              </w:numPr>
+              <w:rPr>
+                <w:sz w:val="24"/>
+                <w:szCs w:val="24"/>
+              </w:rPr>
+            </w:pPr>
             <w:r>
               <w:rPr>
                 <w:sz w:val="24"/>
@@ -832,7 +889,6 @@
               </w:rPr>
               <w:t>JQuery</w:t>
             </w:r>
-            <w:proofErr w:type="spellEnd"/>
             <w:r>
               <w:rPr>
                 <w:sz w:val="24"/>
@@ -865,7 +921,7 @@
                 <w:sz w:val="24"/>
                 <w:szCs w:val="24"/>
               </w:rPr>
-              <w:t>Gradle</w:t>
+              <w:t>MongoDB</w:t>
             </w:r>
           </w:p>
           <w:p>
@@ -885,17 +941,8 @@
                 <w:sz w:val="24"/>
                 <w:szCs w:val="24"/>
               </w:rPr>
-              <w:t xml:space="preserve">NodeJS and </w:t>
+              <w:t>EJS</w:t>
             </w:r>
-            <w:proofErr w:type="spellStart"/>
-            <w:r>
-              <w:rPr>
-                <w:sz w:val="24"/>
-                <w:szCs w:val="24"/>
-              </w:rPr>
-              <w:t>ExpressJS</w:t>
-            </w:r>
-            <w:proofErr w:type="spellEnd"/>
           </w:p>
           <w:p>
             <w:pPr>
@@ -948,65 +995,12 @@
                 <w:sz w:val="24"/>
                 <w:szCs w:val="24"/>
               </w:rPr>
-              <w:t xml:space="preserve"> </w:t>
+              <w:t xml:space="preserve"> Webscraping</w:t>
             </w:r>
-            <w:proofErr w:type="spellStart"/>
-            <w:r>
-              <w:rPr>
-                <w:sz w:val="24"/>
-                <w:szCs w:val="24"/>
-              </w:rPr>
-              <w:t>Webscraping</w:t>
-            </w:r>
-            <w:proofErr w:type="spellEnd"/>
           </w:p>
           <w:p>
             <w:pPr>
               <w:pStyle w:val="ListParagraph"/>
-              <w:numPr>
-                <w:ilvl w:val="0"/>
-                <w:numId w:val="4"/>
-              </w:numPr>
-              <w:rPr>
-                <w:sz w:val="24"/>
-                <w:szCs w:val="24"/>
-              </w:rPr>
-            </w:pPr>
-            <w:r>
-              <w:rPr>
-                <w:sz w:val="24"/>
-                <w:szCs w:val="24"/>
-              </w:rPr>
-              <w:t xml:space="preserve">Currently Learning:  </w:t>
-            </w:r>
-            <w:proofErr w:type="spellStart"/>
-            <w:r>
-              <w:rPr>
-                <w:sz w:val="24"/>
-                <w:szCs w:val="24"/>
-              </w:rPr>
-              <w:t>Springboot</w:t>
-            </w:r>
-            <w:proofErr w:type="spellEnd"/>
-            <w:r>
-              <w:rPr>
-                <w:sz w:val="24"/>
-                <w:szCs w:val="24"/>
-              </w:rPr>
-              <w:t xml:space="preserve"> + </w:t>
-            </w:r>
-            <w:proofErr w:type="spellStart"/>
-            <w:r>
-              <w:rPr>
-                <w:sz w:val="24"/>
-                <w:szCs w:val="24"/>
-              </w:rPr>
-              <w:t>ReactJs</w:t>
-            </w:r>
-            <w:proofErr w:type="spellEnd"/>
-          </w:p>
-          <w:p>
-            <w:pPr>
               <w:rPr>
                 <w:sz w:val="24"/>
                 <w:szCs w:val="24"/>
@@ -1052,7 +1046,15 @@
           <w:sz w:val="36"/>
           <w:szCs w:val="36"/>
         </w:rPr>
-        <w:lastRenderedPageBreak/>
+        <w:t xml:space="preserve">Other </w:t>
+      </w:r>
+      <w:r>
+        <w:rPr>
+          <w:b/>
+          <w:bCs/>
+          <w:sz w:val="36"/>
+          <w:szCs w:val="36"/>
+        </w:rPr>
         <w:t>Skills</w:t>
       </w:r>
     </w:p>
@@ -1065,7 +1067,7 @@
         <w:spacing w:after="48" w:line="240" w:lineRule="exact"/>
       </w:pPr>
       <w:r>
-        <w:t xml:space="preserve">Substantial problem-solving skills </w:t>
+        <w:t>Web design and usability</w:t>
       </w:r>
     </w:p>
     <w:p>
@@ -1077,7 +1079,7 @@
         <w:spacing w:after="48" w:line="240" w:lineRule="exact"/>
       </w:pPr>
       <w:r>
-        <w:t xml:space="preserve">Advanced Mathematical skills </w:t>
+        <w:t>Web Automation</w:t>
       </w:r>
     </w:p>
     <w:p>
@@ -1089,7 +1091,7 @@
         <w:spacing w:after="48" w:line="240" w:lineRule="exact"/>
       </w:pPr>
       <w:r>
-        <w:t xml:space="preserve">Capable using available technological tools and the internet. </w:t>
+        <w:t>AGILE/scrum, peer programming</w:t>
       </w:r>
     </w:p>
     <w:p>
@@ -1101,15 +1103,7 @@
         <w:spacing w:after="48" w:line="240" w:lineRule="exact"/>
       </w:pPr>
       <w:r>
-        <w:t xml:space="preserve">Automation in Python; including </w:t>
-      </w:r>
-      <w:proofErr w:type="spellStart"/>
-      <w:r>
-        <w:t>Webscraping</w:t>
-      </w:r>
-      <w:proofErr w:type="spellEnd"/>
-      <w:r>
-        <w:t>, Selenium, and Regex</w:t>
+        <w:t>RESTful APIS</w:t>
       </w:r>
     </w:p>
     <w:p>
@@ -1121,7 +1115,7 @@
         <w:spacing w:after="48" w:line="240" w:lineRule="exact"/>
       </w:pPr>
       <w:r>
-        <w:t>AGILE/scrum, peer programming</w:t>
+        <w:t>Web safety from XSS and SQLI, tools like BURP suite, Kali Linux, and other pentest tools</w:t>
       </w:r>
     </w:p>
     <w:p>
@@ -1133,7 +1127,7 @@
         <w:spacing w:after="48" w:line="240" w:lineRule="exact"/>
       </w:pPr>
       <w:r>
-        <w:t>RESTful APIS</w:t>
+        <w:t xml:space="preserve">Substantial problem-solving skills </w:t>
       </w:r>
     </w:p>
     <w:p>
@@ -1145,16 +1139,14 @@
         <w:spacing w:after="48" w:line="240" w:lineRule="exact"/>
       </w:pPr>
       <w:r>
-        <w:t xml:space="preserve">Web safety from XSS and SQLI, tools like BURP suite, Kali Linux, and other </w:t>
-      </w:r>
-      <w:proofErr w:type="spellStart"/>
-      <w:r>
-        <w:t>pentest</w:t>
-      </w:r>
-      <w:proofErr w:type="spellEnd"/>
-      <w:r>
-        <w:t xml:space="preserve"> tools</w:t>
-      </w:r>
+        <w:t xml:space="preserve">Advanced Mathematical skills </w:t>
+      </w:r>
+    </w:p>
+    <w:p>
+      <w:pPr>
+        <w:spacing w:after="48" w:line="240" w:lineRule="exact"/>
+        <w:ind w:left="720"/>
+      </w:pPr>
     </w:p>
     <w:p>
       <w:pPr>
@@ -1178,6 +1170,45 @@
           <w:szCs w:val="36"/>
         </w:rPr>
         <w:t>Education</w:t>
+      </w:r>
+    </w:p>
+    <w:p>
+      <w:pPr>
+        <w:numPr>
+          <w:ilvl w:val="0"/>
+          <w:numId w:val="1"/>
+        </w:numPr>
+        <w:spacing w:after="61" w:line="240" w:lineRule="exact"/>
+        <w:ind w:hanging="360"/>
+      </w:pPr>
+      <w:r>
+        <w:t xml:space="preserve">Bachelor’s Degree in computer science at Millersville University (incomplete, August 2019 – May 2023) </w:t>
+      </w:r>
+    </w:p>
+    <w:p>
+      <w:pPr>
+        <w:numPr>
+          <w:ilvl w:val="0"/>
+          <w:numId w:val="1"/>
+        </w:numPr>
+        <w:spacing w:after="61" w:line="240" w:lineRule="exact"/>
+        <w:ind w:hanging="360"/>
+      </w:pPr>
+      <w:r>
+        <w:t>Multiple semesters of Dean’s List and graduating with a GPA of 3.55</w:t>
+      </w:r>
+    </w:p>
+    <w:p>
+      <w:pPr>
+        <w:numPr>
+          <w:ilvl w:val="0"/>
+          <w:numId w:val="1"/>
+        </w:numPr>
+        <w:spacing w:after="0" w:line="240" w:lineRule="exact"/>
+        <w:ind w:hanging="360"/>
+      </w:pPr>
+      <w:r>
+        <w:t>Math minor at Millersville University (August 2019 – May 2022)</w:t>
       </w:r>
     </w:p>
     <w:p>
@@ -1191,51 +1222,6 @@
       </w:pPr>
       <w:r>
         <w:t xml:space="preserve">Received high school diploma at Bangor Area High School (August 2015 – June 2019) </w:t>
-      </w:r>
-    </w:p>
-    <w:p>
-      <w:pPr>
-        <w:numPr>
-          <w:ilvl w:val="0"/>
-          <w:numId w:val="1"/>
-        </w:numPr>
-        <w:spacing w:after="61" w:line="240" w:lineRule="exact"/>
-        <w:ind w:hanging="360"/>
-      </w:pPr>
-      <w:r>
-        <w:t xml:space="preserve">Bachelor’s Degree in computer science at Millersville University (incomplete, August 2019 – May 2023) </w:t>
-      </w:r>
-    </w:p>
-    <w:p>
-      <w:pPr>
-        <w:numPr>
-          <w:ilvl w:val="0"/>
-          <w:numId w:val="1"/>
-        </w:numPr>
-        <w:spacing w:after="61" w:line="240" w:lineRule="exact"/>
-        <w:ind w:hanging="360"/>
-      </w:pPr>
-      <w:r>
-        <w:t xml:space="preserve">Multiple semesters of </w:t>
-      </w:r>
-      <w:r>
-        <w:t>Dean’s</w:t>
-      </w:r>
-      <w:r>
-        <w:t xml:space="preserve"> List and graduating with an expected GPA of 3.55</w:t>
-      </w:r>
-    </w:p>
-    <w:p>
-      <w:pPr>
-        <w:numPr>
-          <w:ilvl w:val="0"/>
-          <w:numId w:val="1"/>
-        </w:numPr>
-        <w:spacing w:after="0" w:line="240" w:lineRule="exact"/>
-        <w:ind w:hanging="360"/>
-      </w:pPr>
-      <w:r>
-        <w:t>Math minor at Millersville University (August 2019 – May 2022)</w:t>
       </w:r>
     </w:p>
     <w:p>
@@ -1277,15 +1263,7 @@
         <w:ind w:right="-72"/>
       </w:pPr>
       <w:r>
-        <w:t xml:space="preserve">Working towards getting my </w:t>
-      </w:r>
-      <w:proofErr w:type="spellStart"/>
-      <w:r>
-        <w:t>Comptia</w:t>
-      </w:r>
-      <w:proofErr w:type="spellEnd"/>
-      <w:r>
-        <w:t xml:space="preserve"> Security+ clearance</w:t>
+        <w:t>Made full stack book selling website with Mongo, Express, and Node</w:t>
       </w:r>
     </w:p>
     <w:p>
@@ -1299,7 +1277,10 @@
         <w:ind w:right="-72"/>
       </w:pPr>
       <w:r>
-        <w:t>Successfully installed Arch Linux through VM</w:t>
+        <w:t>Made</w:t>
+      </w:r>
+      <w:r>
+        <w:t xml:space="preserve"> web app to track workout progress</w:t>
       </w:r>
     </w:p>
     <w:p>
@@ -1313,7 +1294,7 @@
         <w:ind w:right="-72"/>
       </w:pPr>
       <w:r>
-        <w:t>Made a UML editor in a semester long group project with Java</w:t>
+        <w:t>Coding club</w:t>
       </w:r>
     </w:p>
     <w:p>
@@ -1327,7 +1308,7 @@
         <w:ind w:right="-72"/>
       </w:pPr>
       <w:r>
-        <w:t>Made a calculator in Java with order precedence using tree structure</w:t>
+        <w:t>Made an AES block cipher encrypter to encrypt data and transmit over web</w:t>
       </w:r>
     </w:p>
     <w:p>
@@ -1341,7 +1322,7 @@
         <w:ind w:right="-72"/>
       </w:pPr>
       <w:r>
-        <w:t>Made Python script to map current location to desired location with quick run through PEV.</w:t>
+        <w:t>Successfully installed Arch Linux through VM</w:t>
       </w:r>
     </w:p>
     <w:p>
@@ -1355,7 +1336,7 @@
         <w:ind w:right="-72"/>
       </w:pPr>
       <w:r>
-        <w:t>Currently building TODO app with Firebase, Express, React, Node stack</w:t>
+        <w:t>Made a UML editor in a semester long group project with Java</w:t>
       </w:r>
     </w:p>
     <w:p>
@@ -1369,7 +1350,7 @@
         <w:ind w:right="-72"/>
       </w:pPr>
       <w:r>
-        <w:t>Made full stack book selling website with Mongo, Express, and Node</w:t>
+        <w:t>Made a calculator in Java with order precedence using tree structure</w:t>
       </w:r>
     </w:p>
     <w:p>
@@ -1383,7 +1364,7 @@
         <w:ind w:right="-72"/>
       </w:pPr>
       <w:r>
-        <w:t>Working on web app to track workout progress</w:t>
+        <w:t>Made Python script to map current location to desired location with quick run through PEV.</w:t>
       </w:r>
     </w:p>
     <w:p>
@@ -1397,15 +1378,7 @@
         <w:ind w:right="-72"/>
       </w:pPr>
       <w:r>
-        <w:t xml:space="preserve">Made an AES block cipher </w:t>
-      </w:r>
-      <w:proofErr w:type="spellStart"/>
-      <w:r>
-        <w:t>encrypter</w:t>
-      </w:r>
-      <w:proofErr w:type="spellEnd"/>
-      <w:r>
-        <w:t xml:space="preserve"> to encrypt data</w:t>
+        <w:t>Working towards getting my Comptia Security+ clearance</w:t>
       </w:r>
     </w:p>
     <w:p>
@@ -1419,7 +1392,7 @@
         <w:ind w:right="-72"/>
       </w:pPr>
       <w:r>
-        <w:t>Coding club</w:t>
+        <w:t>Currently building TODO app with Firebase, Express, React, Node stack</w:t>
       </w:r>
     </w:p>
     <w:p>

</xml_diff>